<commit_message>
fix(table-loop): support content-level looping inside table cells and resolve duplication bug (#loopOver)
</commit_message>
<xml_diff>
--- a/test/fixtures/files/loop - table - loopOver.docx
+++ b/test/fixtures/files/loop - table - loopOver.docx
@@ -1,6 +1,6 @@
 
 <file path=word/document.xml><?xml version="1.0" encoding="utf-8"?>
-<w:document xmlns:wpc="http://schemas.microsoft.com/office/word/2010/wordprocessingCanvas" xmlns:cx="http://schemas.microsoft.com/office/drawing/2014/chartex" xmlns:cx1="http://schemas.microsoft.com/office/drawing/2015/9/8/chartex" xmlns:cx2="http://schemas.microsoft.com/office/drawing/2015/10/21/chartex" xmlns:cx3="http://schemas.microsoft.com/office/drawing/2016/5/9/chartex" xmlns:cx4="http://schemas.microsoft.com/office/drawing/2016/5/10/chartex" xmlns:cx5="http://schemas.microsoft.com/office/drawing/2016/5/11/chartex" xmlns:cx6="http://schemas.microsoft.com/office/drawing/2016/5/12/chartex" xmlns:cx7="http://schemas.microsoft.com/office/drawing/2016/5/13/chartex" xmlns:cx8="http://schemas.microsoft.com/office/drawing/2016/5/14/chartex" xmlns:mc="http://schemas.openxmlformats.org/markup-compatibility/2006" xmlns:aink="http://schemas.microsoft.com/office/drawing/2016/ink" xmlns:am3d="http://schemas.microsoft.com/office/drawing/2017/model3d" xmlns:o="urn:schemas-microsoft-com:office:office" xmlns:r="http://schemas.openxmlformats.org/officeDocument/2006/relationships" xmlns:m="http://schemas.openxmlformats.org/officeDocument/2006/math" xmlns:v="urn:schemas-microsoft-com:vml" xmlns:wp14="http://schemas.microsoft.com/office/word/2010/wordprocessingDrawing" xmlns:wp="http://schemas.openxmlformats.org/drawingml/2006/wordprocessingDrawing" xmlns:w10="urn:schemas-microsoft-com:office:word" xmlns:w="http://schemas.openxmlformats.org/wordprocessingml/2006/main" xmlns:w14="http://schemas.microsoft.com/office/word/2010/wordml" xmlns:w15="http://schemas.microsoft.com/office/word/2012/wordml" xmlns:w16cex="http://schemas.microsoft.com/office/word/2018/wordml/cex" xmlns:w16cid="http://schemas.microsoft.com/office/word/2016/wordml/cid" xmlns:w16="http://schemas.microsoft.com/office/word/2018/wordml" xmlns:w16se="http://schemas.microsoft.com/office/word/2015/wordml/symex" xmlns:wpg="http://schemas.microsoft.com/office/word/2010/wordprocessingGroup" xmlns:wpi="http://schemas.microsoft.com/office/word/2010/wordprocessingInk" xmlns:wne="http://schemas.microsoft.com/office/word/2006/wordml" xmlns:wps="http://schemas.microsoft.com/office/word/2010/wordprocessingShape" mc:Ignorable="w14 w15 w16se w16cid w16 w16cex wp14">
+<w:document xmlns:wpc="http://schemas.microsoft.com/office/word/2010/wordprocessingCanvas" xmlns:cx="http://schemas.microsoft.com/office/drawing/2014/chartex" xmlns:cx1="http://schemas.microsoft.com/office/drawing/2015/9/8/chartex" xmlns:cx2="http://schemas.microsoft.com/office/drawing/2015/10/21/chartex" xmlns:cx3="http://schemas.microsoft.com/office/drawing/2016/5/9/chartex" xmlns:cx4="http://schemas.microsoft.com/office/drawing/2016/5/10/chartex" xmlns:cx5="http://schemas.microsoft.com/office/drawing/2016/5/11/chartex" xmlns:cx6="http://schemas.microsoft.com/office/drawing/2016/5/12/chartex" xmlns:cx7="http://schemas.microsoft.com/office/drawing/2016/5/13/chartex" xmlns:cx8="http://schemas.microsoft.com/office/drawing/2016/5/14/chartex" xmlns:mc="http://schemas.openxmlformats.org/markup-compatibility/2006" xmlns:aink="http://schemas.microsoft.com/office/drawing/2016/ink" xmlns:am3d="http://schemas.microsoft.com/office/drawing/2017/model3d" xmlns:o="urn:schemas-microsoft-com:office:office" xmlns:oel="http://schemas.microsoft.com/office/2019/extlst" xmlns:r="http://schemas.openxmlformats.org/officeDocument/2006/relationships" xmlns:m="http://schemas.openxmlformats.org/officeDocument/2006/math" xmlns:v="urn:schemas-microsoft-com:vml" xmlns:wp14="http://schemas.microsoft.com/office/word/2010/wordprocessingDrawing" xmlns:wp="http://schemas.openxmlformats.org/drawingml/2006/wordprocessingDrawing" xmlns:w10="urn:schemas-microsoft-com:office:word" xmlns:w="http://schemas.openxmlformats.org/wordprocessingml/2006/main" xmlns:w14="http://schemas.microsoft.com/office/word/2010/wordml" xmlns:w15="http://schemas.microsoft.com/office/word/2012/wordml" xmlns:w16cex="http://schemas.microsoft.com/office/word/2018/wordml/cex" xmlns:w16cid="http://schemas.microsoft.com/office/word/2016/wordml/cid" xmlns:w16="http://schemas.microsoft.com/office/word/2018/wordml" xmlns:w16du="http://schemas.microsoft.com/office/word/2023/wordml/word16du" xmlns:w16sdtdh="http://schemas.microsoft.com/office/word/2020/wordml/sdtdatahash" xmlns:w16sdtfl="http://schemas.microsoft.com/office/word/2024/wordml/sdtformatlock" xmlns:w16se="http://schemas.microsoft.com/office/word/2015/wordml/symex" xmlns:wpg="http://schemas.microsoft.com/office/word/2010/wordprocessingGroup" xmlns:wpi="http://schemas.microsoft.com/office/word/2010/wordprocessingInk" xmlns:wne="http://schemas.microsoft.com/office/word/2006/wordml" xmlns:wps="http://schemas.microsoft.com/office/word/2010/wordprocessingShape" mc:Ignorable="w14 w15 w16se w16cid w16 w16cex w16sdtdh w16sdtfl w16du wp14">
   <w:body>
     <w:p/>
     <w:p/>
@@ -65,21 +65,19 @@
               <w:rPr>
                 <w:lang w:val="en-US"/>
               </w:rPr>
-              <w:t>{#loop1}{</w:t>
-            </w:r>
-            <w:proofErr w:type="spellStart"/>
-            <w:r>
-              <w:rPr>
-                <w:lang w:val="en-US"/>
-              </w:rPr>
-              <w:t>val</w:t>
-            </w:r>
-            <w:proofErr w:type="spellEnd"/>
-            <w:r>
-              <w:rPr>
-                <w:lang w:val="en-US"/>
-              </w:rPr>
-              <w:t>}{/loop1}</w:t>
+              <w:t>{</w:t>
+            </w:r>
+            <w:r>
+              <w:rPr>
+                <w:lang w:val="en-US"/>
+              </w:rPr>
+              <w:t>%</w:t>
+            </w:r>
+            <w:r>
+              <w:rPr>
+                <w:lang w:val="en-US"/>
+              </w:rPr>
+              <w:t>loop1}{val}{/loop1}</w:t>
             </w:r>
           </w:p>
         </w:tc>
@@ -98,21 +96,19 @@
               <w:rPr>
                 <w:lang w:val="en-US"/>
               </w:rPr>
-              <w:t>{#loop2}{</w:t>
-            </w:r>
-            <w:proofErr w:type="spellStart"/>
-            <w:r>
-              <w:rPr>
-                <w:lang w:val="en-US"/>
-              </w:rPr>
-              <w:t>val</w:t>
-            </w:r>
-            <w:proofErr w:type="spellEnd"/>
-            <w:r>
-              <w:rPr>
-                <w:lang w:val="en-US"/>
-              </w:rPr>
-              <w:t>}{/loop2}</w:t>
+              <w:t>{</w:t>
+            </w:r>
+            <w:r>
+              <w:rPr>
+                <w:lang w:val="en-US"/>
+              </w:rPr>
+              <w:t>%</w:t>
+            </w:r>
+            <w:r>
+              <w:rPr>
+                <w:lang w:val="en-US"/>
+              </w:rPr>
+              <w:t>loop2}{val}{/loop2}</w:t>
             </w:r>
           </w:p>
         </w:tc>
@@ -167,35 +163,19 @@
               <w:rPr>
                 <w:lang w:val="en-US"/>
               </w:rPr>
-              <w:t>{#loop3 [</w:t>
-            </w:r>
-            <w:proofErr w:type="spellStart"/>
-            <w:r>
-              <w:rPr>
-                <w:lang w:val="en-US"/>
-              </w:rPr>
-              <w:t>loopOver</w:t>
-            </w:r>
-            <w:proofErr w:type="spellEnd"/>
-            <w:r>
-              <w:rPr>
-                <w:lang w:val="en-US"/>
-              </w:rPr>
-              <w:t>: “row”]}{</w:t>
-            </w:r>
-            <w:proofErr w:type="spellStart"/>
-            <w:r>
-              <w:rPr>
-                <w:lang w:val="en-US"/>
-              </w:rPr>
-              <w:t>val</w:t>
-            </w:r>
-            <w:proofErr w:type="spellEnd"/>
-            <w:r>
-              <w:rPr>
-                <w:lang w:val="en-US"/>
-              </w:rPr>
-              <w:t>}{/loop3}</w:t>
+              <w:t>{</w:t>
+            </w:r>
+            <w:r>
+              <w:rPr>
+                <w:lang w:val="en-US"/>
+              </w:rPr>
+              <w:t>%</w:t>
+            </w:r>
+            <w:r>
+              <w:rPr>
+                <w:lang w:val="en-US"/>
+              </w:rPr>
+              <w:t>loop3 [loopOver: “row”]}{val}{/loop3}</w:t>
             </w:r>
           </w:p>
         </w:tc>
@@ -263,7 +243,19 @@
               <w:rPr>
                 <w:lang w:val="en-US"/>
               </w:rPr>
-              <w:t>{#loop</w:t>
+              <w:t>{</w:t>
+            </w:r>
+            <w:r>
+              <w:rPr>
+                <w:lang w:val="en-US"/>
+              </w:rPr>
+              <w:t>%</w:t>
+            </w:r>
+            <w:r>
+              <w:rPr>
+                <w:lang w:val="en-US"/>
+              </w:rPr>
+              <w:t>loop</w:t>
             </w:r>
             <w:r>
               <w:rPr>
@@ -275,35 +267,7 @@
               <w:rPr>
                 <w:lang w:val="en-US"/>
               </w:rPr>
-              <w:t xml:space="preserve"> [</w:t>
-            </w:r>
-            <w:proofErr w:type="spellStart"/>
-            <w:r>
-              <w:rPr>
-                <w:lang w:val="en-US"/>
-              </w:rPr>
-              <w:t>loopOver</w:t>
-            </w:r>
-            <w:proofErr w:type="spellEnd"/>
-            <w:r>
-              <w:rPr>
-                <w:lang w:val="en-US"/>
-              </w:rPr>
-              <w:t>: “content”]}{</w:t>
-            </w:r>
-            <w:proofErr w:type="spellStart"/>
-            <w:r>
-              <w:rPr>
-                <w:lang w:val="en-US"/>
-              </w:rPr>
-              <w:t>val</w:t>
-            </w:r>
-            <w:proofErr w:type="spellEnd"/>
-            <w:r>
-              <w:rPr>
-                <w:lang w:val="en-US"/>
-              </w:rPr>
-              <w:t>}{/loop</w:t>
+              <w:t xml:space="preserve"> [loopOver: “content”]}{val}{/loop</w:t>
             </w:r>
             <w:r>
               <w:rPr>
@@ -368,8 +332,6 @@
           <w:lang w:val="en-US"/>
         </w:rPr>
       </w:pPr>
-      <w:bookmarkStart w:id="0" w:name="_GoBack"/>
-      <w:bookmarkEnd w:id="0"/>
     </w:p>
     <w:sectPr>
       <w:pgSz w:w="11906" w:h="16838"/>
@@ -382,14 +344,14 @@
 </file>
 
 <file path=word/styles.xml><?xml version="1.0" encoding="utf-8"?>
-<w:styles xmlns:mc="http://schemas.openxmlformats.org/markup-compatibility/2006" xmlns:r="http://schemas.openxmlformats.org/officeDocument/2006/relationships" xmlns:w="http://schemas.openxmlformats.org/wordprocessingml/2006/main" xmlns:w14="http://schemas.microsoft.com/office/word/2010/wordml" xmlns:w15="http://schemas.microsoft.com/office/word/2012/wordml" xmlns:w16cex="http://schemas.microsoft.com/office/word/2018/wordml/cex" xmlns:w16cid="http://schemas.microsoft.com/office/word/2016/wordml/cid" xmlns:w16="http://schemas.microsoft.com/office/word/2018/wordml" xmlns:w16se="http://schemas.microsoft.com/office/word/2015/wordml/symex" mc:Ignorable="w14 w15 w16se w16cid w16 w16cex">
+<w:styles xmlns:mc="http://schemas.openxmlformats.org/markup-compatibility/2006" xmlns:r="http://schemas.openxmlformats.org/officeDocument/2006/relationships" xmlns:w="http://schemas.openxmlformats.org/wordprocessingml/2006/main" xmlns:w14="http://schemas.microsoft.com/office/word/2010/wordml" xmlns:w15="http://schemas.microsoft.com/office/word/2012/wordml" xmlns:w16cex="http://schemas.microsoft.com/office/word/2018/wordml/cex" xmlns:w16cid="http://schemas.microsoft.com/office/word/2016/wordml/cid" xmlns:w16="http://schemas.microsoft.com/office/word/2018/wordml" xmlns:w16du="http://schemas.microsoft.com/office/word/2023/wordml/word16du" xmlns:w16sdtdh="http://schemas.microsoft.com/office/word/2020/wordml/sdtdatahash" xmlns:w16sdtfl="http://schemas.microsoft.com/office/word/2024/wordml/sdtformatlock" xmlns:w16se="http://schemas.microsoft.com/office/word/2015/wordml/symex" mc:Ignorable="w14 w15 w16se w16cid w16 w16cex w16sdtdh w16sdtfl w16du">
   <w:docDefaults>
     <w:rPrDefault>
       <w:rPr>
         <w:rFonts w:asciiTheme="minorHAnsi" w:eastAsiaTheme="minorHAnsi" w:hAnsiTheme="minorHAnsi" w:cstheme="minorBidi"/>
         <w:sz w:val="22"/>
         <w:szCs w:val="22"/>
-        <w:lang w:val="en-IL" w:eastAsia="en-US" w:bidi="he-IL"/>
+        <w:lang w:eastAsia="en-US" w:bidi="he-IL"/>
       </w:rPr>
     </w:rPrDefault>
     <w:pPrDefault>

</xml_diff>